<commit_message>
Lathe Tool Bit information update
Kinds of Lathe Cutting Tool Bit
</commit_message>
<xml_diff>
--- a/Lathe tool bit.docx
+++ b/Lathe tool bit.docx
@@ -14,8 +14,6 @@
       </w:r>
     </w:p>
     <w:p>
-      <w:bookmarkStart w:id="0" w:name="_GoBack"/>
-      <w:bookmarkEnd w:id="0"/>
       <w:r>
         <w:rPr>
           <w:noProof/>
@@ -47,7 +45,7 @@
                     </pic:cNvPicPr>
                   </pic:nvPicPr>
                   <pic:blipFill>
-                    <a:blip r:embed="rId4">
+                    <a:blip r:embed="rId5">
                       <a:extLst>
                         <a:ext uri="{28A0092B-C50C-407E-A947-70E740481C1C}">
                           <a14:useLocalDpi xmlns:a14="http://schemas.microsoft.com/office/drawing/2010/main" val="0"/>
@@ -78,10 +76,397 @@
           </wp:anchor>
         </w:drawing>
       </w:r>
-      <w:r>
-        <w:br w:type="textWrapping" w:clear="all"/>
-      </w:r>
-    </w:p>
+    </w:p>
+    <w:p/>
+    <w:p/>
+    <w:p/>
+    <w:p/>
+    <w:p/>
+    <w:p/>
+    <w:p/>
+    <w:p/>
+    <w:p/>
+    <w:p/>
+    <w:p/>
+    <w:p>
+      <w:r>
+        <w:t>Kinds of Lathe tool bit</w:t>
+      </w:r>
+    </w:p>
+    <w:p>
+      <w:hyperlink r:id="rId6" w:history="1">
+        <w:r>
+          <w:rPr>
+            <w:rStyle w:val="Hyperlink"/>
+          </w:rPr>
+          <w:t>http://littlemachineshop.com/products/product_focus.php?Focus=Cutting%20Tools%20Lathe</w:t>
+        </w:r>
+      </w:hyperlink>
+      <w:r>
+        <w:t xml:space="preserve"> </w:t>
+      </w:r>
+    </w:p>
+    <w:p>
+      <w:r>
+        <w:t xml:space="preserve">Chamfering tool, ½” </w:t>
+      </w:r>
+      <w:proofErr w:type="spellStart"/>
+      <w:r>
+        <w:t>Indexable</w:t>
+      </w:r>
+      <w:proofErr w:type="spellEnd"/>
+      <w:r>
+        <w:t xml:space="preserve">, SCSCR-08-3A, </w:t>
+      </w:r>
+      <w:proofErr w:type="spellStart"/>
+      <w:r>
+        <w:t>Tormach</w:t>
+      </w:r>
+      <w:proofErr w:type="spellEnd"/>
+    </w:p>
+    <w:p>
+      <w:pPr>
+        <w:pStyle w:val="ListParagraph"/>
+        <w:numPr>
+          <w:ilvl w:val="0"/>
+          <w:numId w:val="1"/>
+        </w:numPr>
+      </w:pPr>
+      <w:r>
+        <w:rPr>
+          <w:noProof/>
+          <w:lang w:eastAsia="en-AU"/>
+        </w:rPr>
+        <w:drawing>
+          <wp:anchor distT="0" distB="0" distL="114300" distR="114300" simplePos="0" relativeHeight="251659264" behindDoc="0" locked="0" layoutInCell="1" allowOverlap="1">
+            <wp:simplePos x="0" y="0"/>
+            <wp:positionH relativeFrom="column">
+              <wp:posOffset>0</wp:posOffset>
+            </wp:positionH>
+            <wp:positionV relativeFrom="paragraph">
+              <wp:posOffset>-635</wp:posOffset>
+            </wp:positionV>
+            <wp:extent cx="2536243" cy="1428750"/>
+            <wp:effectExtent l="0" t="0" r="0" b="0"/>
+            <wp:wrapSquare wrapText="bothSides"/>
+            <wp:docPr id="1" name="Picture 1" descr="Chamfer Tool, 1/2&quot; Indexable, SCSCR-08-3A, Tormach"/>
+            <wp:cNvGraphicFramePr>
+              <a:graphicFrameLocks xmlns:a="http://schemas.openxmlformats.org/drawingml/2006/main" noChangeAspect="1"/>
+            </wp:cNvGraphicFramePr>
+            <a:graphic xmlns:a="http://schemas.openxmlformats.org/drawingml/2006/main">
+              <a:graphicData uri="http://schemas.openxmlformats.org/drawingml/2006/picture">
+                <pic:pic xmlns:pic="http://schemas.openxmlformats.org/drawingml/2006/picture">
+                  <pic:nvPicPr>
+                    <pic:cNvPr id="0" name="Picture 1" descr="Chamfer Tool, 1/2&quot; Indexable, SCSCR-08-3A, Tormach"/>
+                    <pic:cNvPicPr>
+                      <a:picLocks noChangeAspect="1" noChangeArrowheads="1"/>
+                    </pic:cNvPicPr>
+                  </pic:nvPicPr>
+                  <pic:blipFill>
+                    <a:blip r:embed="rId7">
+                      <a:extLst>
+                        <a:ext uri="{28A0092B-C50C-407E-A947-70E740481C1C}">
+                          <a14:useLocalDpi xmlns:a14="http://schemas.microsoft.com/office/drawing/2010/main" val="0"/>
+                        </a:ext>
+                      </a:extLst>
+                    </a:blip>
+                    <a:srcRect/>
+                    <a:stretch>
+                      <a:fillRect/>
+                    </a:stretch>
+                  </pic:blipFill>
+                  <pic:spPr bwMode="auto">
+                    <a:xfrm>
+                      <a:off x="0" y="0"/>
+                      <a:ext cx="2536243" cy="1428750"/>
+                    </a:xfrm>
+                    <a:prstGeom prst="rect">
+                      <a:avLst/>
+                    </a:prstGeom>
+                    <a:noFill/>
+                    <a:ln>
+                      <a:noFill/>
+                    </a:ln>
+                  </pic:spPr>
+                </pic:pic>
+              </a:graphicData>
+            </a:graphic>
+            <wp14:sizeRelH relativeFrom="page">
+              <wp14:pctWidth>0</wp14:pctWidth>
+            </wp14:sizeRelH>
+            <wp14:sizeRelV relativeFrom="page">
+              <wp14:pctHeight>0</wp14:pctHeight>
+            </wp14:sizeRelV>
+          </wp:anchor>
+        </w:drawing>
+      </w:r>
+      <w:r>
+        <w:t xml:space="preserve"> Designation: SCSCR-08-3A</w:t>
+      </w:r>
+    </w:p>
+    <w:p>
+      <w:pPr>
+        <w:pStyle w:val="ListParagraph"/>
+        <w:numPr>
+          <w:ilvl w:val="0"/>
+          <w:numId w:val="1"/>
+        </w:numPr>
+      </w:pPr>
+      <w:r>
+        <w:t xml:space="preserve"> Steel shank ½” x 4”</w:t>
+      </w:r>
+    </w:p>
+    <w:p>
+      <w:pPr>
+        <w:pStyle w:val="ListParagraph"/>
+        <w:numPr>
+          <w:ilvl w:val="0"/>
+          <w:numId w:val="1"/>
+        </w:numPr>
+      </w:pPr>
+      <w:r>
+        <w:t xml:space="preserve"> Designed for CCMT and CCGT 32.51 inserts</w:t>
+      </w:r>
+    </w:p>
+    <w:p>
+      <w:pPr>
+        <w:pStyle w:val="ListParagraph"/>
+        <w:numPr>
+          <w:ilvl w:val="0"/>
+          <w:numId w:val="1"/>
+        </w:numPr>
+      </w:pPr>
+      <w:r>
+        <w:t>Approach 45® , 7® relief angle</w:t>
+      </w:r>
+    </w:p>
+    <w:p>
+      <w:pPr>
+        <w:pStyle w:val="ListParagraph"/>
+        <w:numPr>
+          <w:ilvl w:val="0"/>
+          <w:numId w:val="1"/>
+        </w:numPr>
+      </w:pPr>
+      <w:r>
+        <w:t xml:space="preserve"> Insert Shape: 80® (C) </w:t>
+      </w:r>
+    </w:p>
+    <w:p>
+      <w:pPr>
+        <w:pStyle w:val="ListParagraph"/>
+        <w:numPr>
+          <w:ilvl w:val="0"/>
+          <w:numId w:val="1"/>
+        </w:numPr>
+      </w:pPr>
+      <w:r>
+        <w:t>Price, $39.83</w:t>
+      </w:r>
+    </w:p>
+    <w:p/>
+    <w:p/>
+    <w:p/>
+    <w:p/>
+    <w:p/>
+    <w:p/>
+    <w:p>
+      <w:r>
+        <w:lastRenderedPageBreak/>
+        <w:t xml:space="preserve">Grooving &amp; Cut-off Tool, ½” </w:t>
+      </w:r>
+      <w:proofErr w:type="spellStart"/>
+      <w:r>
+        <w:t>indexable</w:t>
+      </w:r>
+      <w:proofErr w:type="spellEnd"/>
+      <w:r>
+        <w:t xml:space="preserve"> HHS Inserts, A R Warner</w:t>
+      </w:r>
+    </w:p>
+    <w:p>
+      <w:pPr>
+        <w:pStyle w:val="ListParagraph"/>
+        <w:numPr>
+          <w:ilvl w:val="0"/>
+          <w:numId w:val="2"/>
+        </w:numPr>
+      </w:pPr>
+      <w:r>
+        <w:rPr>
+          <w:noProof/>
+          <w:lang w:eastAsia="en-AU"/>
+        </w:rPr>
+        <w:drawing>
+          <wp:anchor distT="0" distB="0" distL="114300" distR="114300" simplePos="0" relativeHeight="251660288" behindDoc="0" locked="0" layoutInCell="1" allowOverlap="1">
+            <wp:simplePos x="0" y="0"/>
+            <wp:positionH relativeFrom="column">
+              <wp:posOffset>0</wp:posOffset>
+            </wp:positionH>
+            <wp:positionV relativeFrom="paragraph">
+              <wp:posOffset>0</wp:posOffset>
+            </wp:positionV>
+            <wp:extent cx="2675467" cy="1504950"/>
+            <wp:effectExtent l="0" t="0" r="0" b="0"/>
+            <wp:wrapSquare wrapText="bothSides"/>
+            <wp:docPr id="3" name="Picture 3" descr="Grooving &amp; Cut-Off Tool, 1/2&quot; Indexable HSS Inserts, A R Warner"/>
+            <wp:cNvGraphicFramePr>
+              <a:graphicFrameLocks xmlns:a="http://schemas.openxmlformats.org/drawingml/2006/main" noChangeAspect="1"/>
+            </wp:cNvGraphicFramePr>
+            <a:graphic xmlns:a="http://schemas.openxmlformats.org/drawingml/2006/main">
+              <a:graphicData uri="http://schemas.openxmlformats.org/drawingml/2006/picture">
+                <pic:pic xmlns:pic="http://schemas.openxmlformats.org/drawingml/2006/picture">
+                  <pic:nvPicPr>
+                    <pic:cNvPr id="0" name="Picture 2" descr="Grooving &amp; Cut-Off Tool, 1/2&quot; Indexable HSS Inserts, A R Warner"/>
+                    <pic:cNvPicPr>
+                      <a:picLocks noChangeAspect="1" noChangeArrowheads="1"/>
+                    </pic:cNvPicPr>
+                  </pic:nvPicPr>
+                  <pic:blipFill>
+                    <a:blip r:embed="rId8">
+                      <a:extLst>
+                        <a:ext uri="{28A0092B-C50C-407E-A947-70E740481C1C}">
+                          <a14:useLocalDpi xmlns:a14="http://schemas.microsoft.com/office/drawing/2010/main" val="0"/>
+                        </a:ext>
+                      </a:extLst>
+                    </a:blip>
+                    <a:srcRect/>
+                    <a:stretch>
+                      <a:fillRect/>
+                    </a:stretch>
+                  </pic:blipFill>
+                  <pic:spPr bwMode="auto">
+                    <a:xfrm>
+                      <a:off x="0" y="0"/>
+                      <a:ext cx="2675467" cy="1504950"/>
+                    </a:xfrm>
+                    <a:prstGeom prst="rect">
+                      <a:avLst/>
+                    </a:prstGeom>
+                    <a:noFill/>
+                    <a:ln>
+                      <a:noFill/>
+                    </a:ln>
+                  </pic:spPr>
+                </pic:pic>
+              </a:graphicData>
+            </a:graphic>
+            <wp14:sizeRelH relativeFrom="page">
+              <wp14:pctWidth>0</wp14:pctWidth>
+            </wp14:sizeRelH>
+            <wp14:sizeRelV relativeFrom="page">
+              <wp14:pctHeight>0</wp14:pctHeight>
+            </wp14:sizeRelV>
+          </wp:anchor>
+        </w:drawing>
+      </w:r>
+      <w:r>
+        <w:t>For external grooving and cut-off operations</w:t>
+      </w:r>
+    </w:p>
+    <w:p>
+      <w:pPr>
+        <w:pStyle w:val="ListParagraph"/>
+        <w:numPr>
+          <w:ilvl w:val="0"/>
+          <w:numId w:val="2"/>
+        </w:numPr>
+      </w:pPr>
+      <w:r>
+        <w:t xml:space="preserve">Includes two 1/16” (.062”) </w:t>
+      </w:r>
+      <w:proofErr w:type="spellStart"/>
+      <w:r>
+        <w:t>groover</w:t>
+      </w:r>
+      <w:proofErr w:type="spellEnd"/>
+      <w:r>
+        <w:t xml:space="preserve"> T-15 high speed steel inserts</w:t>
+      </w:r>
+    </w:p>
+    <w:p>
+      <w:pPr>
+        <w:pStyle w:val="ListParagraph"/>
+        <w:numPr>
+          <w:ilvl w:val="0"/>
+          <w:numId w:val="2"/>
+        </w:numPr>
+      </w:pPr>
+      <w:r>
+        <w:t xml:space="preserve">Includes </w:t>
+      </w:r>
+      <w:r>
+        <w:t>two 1/32” (.031</w:t>
+      </w:r>
+      <w:r>
+        <w:t xml:space="preserve">”) </w:t>
+      </w:r>
+      <w:proofErr w:type="spellStart"/>
+      <w:r>
+        <w:t>groover</w:t>
+      </w:r>
+      <w:proofErr w:type="spellEnd"/>
+      <w:r>
+        <w:t xml:space="preserve"> T-15 high speed steel inserts</w:t>
+      </w:r>
+    </w:p>
+    <w:p>
+      <w:pPr>
+        <w:pStyle w:val="ListParagraph"/>
+        <w:numPr>
+          <w:ilvl w:val="0"/>
+          <w:numId w:val="2"/>
+        </w:numPr>
+      </w:pPr>
+      <w:r>
+        <w:t xml:space="preserve">Includes </w:t>
+      </w:r>
+      <w:r>
+        <w:t>two 1/64” (.016</w:t>
+      </w:r>
+      <w:r>
+        <w:t xml:space="preserve">”) </w:t>
+      </w:r>
+      <w:proofErr w:type="spellStart"/>
+      <w:r>
+        <w:t>groover</w:t>
+      </w:r>
+      <w:proofErr w:type="spellEnd"/>
+      <w:r>
+        <w:t xml:space="preserve"> T-15 high speed steel inserts</w:t>
+      </w:r>
+    </w:p>
+    <w:p>
+      <w:pPr>
+        <w:pStyle w:val="ListParagraph"/>
+        <w:numPr>
+          <w:ilvl w:val="0"/>
+          <w:numId w:val="2"/>
+        </w:numPr>
+      </w:pPr>
+      <w:r>
+        <w:t>Includes two IS 3007 screws and one T-9 wrench</w:t>
+      </w:r>
+    </w:p>
+    <w:p>
+      <w:pPr>
+        <w:pStyle w:val="ListParagraph"/>
+        <w:numPr>
+          <w:ilvl w:val="0"/>
+          <w:numId w:val="2"/>
+        </w:numPr>
+      </w:pPr>
+      <w:r>
+        <w:t>Price, $135.00</w:t>
+      </w:r>
+    </w:p>
+    <w:p/>
+    <w:p>
+      <w:bookmarkStart w:id="0" w:name="_GoBack"/>
+      <w:bookmarkEnd w:id="0"/>
+    </w:p>
+    <w:p/>
+    <w:p/>
     <w:sectPr>
       <w:pgSz w:w="11906" w:h="16838"/>
       <w:pgMar w:top="1440" w:right="1440" w:bottom="1440" w:left="1440" w:header="708" w:footer="708" w:gutter="0"/>
@@ -90,6 +475,243 @@
     </w:sectPr>
   </w:body>
 </w:document>
+</file>
+
+<file path=word/numbering.xml><?xml version="1.0" encoding="utf-8"?>
+<w:numbering xmlns:wpc="http://schemas.microsoft.com/office/word/2010/wordprocessingCanvas" xmlns:mc="http://schemas.openxmlformats.org/markup-compatibility/2006" xmlns:o="urn:schemas-microsoft-com:office:office" xmlns:r="http://schemas.openxmlformats.org/officeDocument/2006/relationships" xmlns:m="http://schemas.openxmlformats.org/officeDocument/2006/math" xmlns:v="urn:schemas-microsoft-com:vml" xmlns:wp14="http://schemas.microsoft.com/office/word/2010/wordprocessingDrawing" xmlns:wp="http://schemas.openxmlformats.org/drawingml/2006/wordprocessingDrawing" xmlns:w10="urn:schemas-microsoft-com:office:word" xmlns:w="http://schemas.openxmlformats.org/wordprocessingml/2006/main" xmlns:w14="http://schemas.microsoft.com/office/word/2010/wordml" xmlns:w15="http://schemas.microsoft.com/office/word/2012/wordml" xmlns:wpg="http://schemas.microsoft.com/office/word/2010/wordprocessingGroup" xmlns:wpi="http://schemas.microsoft.com/office/word/2010/wordprocessingInk" xmlns:wne="http://schemas.microsoft.com/office/word/2006/wordml" xmlns:wps="http://schemas.microsoft.com/office/word/2010/wordprocessingShape" mc:Ignorable="w14 w15 wp14">
+  <w:abstractNum w:abstractNumId="0" w15:restartNumberingAfterBreak="0">
+    <w:nsid w:val="0B03140B"/>
+    <w:multiLevelType w:val="hybridMultilevel"/>
+    <w:tmpl w:val="336E5D70"/>
+    <w:lvl w:ilvl="0" w:tplc="0C090001">
+      <w:start w:val="1"/>
+      <w:numFmt w:val="bullet"/>
+      <w:lvlText w:val=""/>
+      <w:lvlJc w:val="left"/>
+      <w:pPr>
+        <w:ind w:left="720" w:hanging="360"/>
+      </w:pPr>
+      <w:rPr>
+        <w:rFonts w:ascii="Symbol" w:hAnsi="Symbol" w:hint="default"/>
+      </w:rPr>
+    </w:lvl>
+    <w:lvl w:ilvl="1" w:tplc="0C090003" w:tentative="1">
+      <w:start w:val="1"/>
+      <w:numFmt w:val="bullet"/>
+      <w:lvlText w:val="o"/>
+      <w:lvlJc w:val="left"/>
+      <w:pPr>
+        <w:ind w:left="1440" w:hanging="360"/>
+      </w:pPr>
+      <w:rPr>
+        <w:rFonts w:ascii="Courier New" w:hAnsi="Courier New" w:cs="Courier New" w:hint="default"/>
+      </w:rPr>
+    </w:lvl>
+    <w:lvl w:ilvl="2" w:tplc="0C090005" w:tentative="1">
+      <w:start w:val="1"/>
+      <w:numFmt w:val="bullet"/>
+      <w:lvlText w:val=""/>
+      <w:lvlJc w:val="left"/>
+      <w:pPr>
+        <w:ind w:left="2160" w:hanging="360"/>
+      </w:pPr>
+      <w:rPr>
+        <w:rFonts w:ascii="Wingdings" w:hAnsi="Wingdings" w:hint="default"/>
+      </w:rPr>
+    </w:lvl>
+    <w:lvl w:ilvl="3" w:tplc="0C090001" w:tentative="1">
+      <w:start w:val="1"/>
+      <w:numFmt w:val="bullet"/>
+      <w:lvlText w:val=""/>
+      <w:lvlJc w:val="left"/>
+      <w:pPr>
+        <w:ind w:left="2880" w:hanging="360"/>
+      </w:pPr>
+      <w:rPr>
+        <w:rFonts w:ascii="Symbol" w:hAnsi="Symbol" w:hint="default"/>
+      </w:rPr>
+    </w:lvl>
+    <w:lvl w:ilvl="4" w:tplc="0C090003" w:tentative="1">
+      <w:start w:val="1"/>
+      <w:numFmt w:val="bullet"/>
+      <w:lvlText w:val="o"/>
+      <w:lvlJc w:val="left"/>
+      <w:pPr>
+        <w:ind w:left="3600" w:hanging="360"/>
+      </w:pPr>
+      <w:rPr>
+        <w:rFonts w:ascii="Courier New" w:hAnsi="Courier New" w:cs="Courier New" w:hint="default"/>
+      </w:rPr>
+    </w:lvl>
+    <w:lvl w:ilvl="5" w:tplc="0C090005" w:tentative="1">
+      <w:start w:val="1"/>
+      <w:numFmt w:val="bullet"/>
+      <w:lvlText w:val=""/>
+      <w:lvlJc w:val="left"/>
+      <w:pPr>
+        <w:ind w:left="4320" w:hanging="360"/>
+      </w:pPr>
+      <w:rPr>
+        <w:rFonts w:ascii="Wingdings" w:hAnsi="Wingdings" w:hint="default"/>
+      </w:rPr>
+    </w:lvl>
+    <w:lvl w:ilvl="6" w:tplc="0C090001" w:tentative="1">
+      <w:start w:val="1"/>
+      <w:numFmt w:val="bullet"/>
+      <w:lvlText w:val=""/>
+      <w:lvlJc w:val="left"/>
+      <w:pPr>
+        <w:ind w:left="5040" w:hanging="360"/>
+      </w:pPr>
+      <w:rPr>
+        <w:rFonts w:ascii="Symbol" w:hAnsi="Symbol" w:hint="default"/>
+      </w:rPr>
+    </w:lvl>
+    <w:lvl w:ilvl="7" w:tplc="0C090003" w:tentative="1">
+      <w:start w:val="1"/>
+      <w:numFmt w:val="bullet"/>
+      <w:lvlText w:val="o"/>
+      <w:lvlJc w:val="left"/>
+      <w:pPr>
+        <w:ind w:left="5760" w:hanging="360"/>
+      </w:pPr>
+      <w:rPr>
+        <w:rFonts w:ascii="Courier New" w:hAnsi="Courier New" w:cs="Courier New" w:hint="default"/>
+      </w:rPr>
+    </w:lvl>
+    <w:lvl w:ilvl="8" w:tplc="0C090005" w:tentative="1">
+      <w:start w:val="1"/>
+      <w:numFmt w:val="bullet"/>
+      <w:lvlText w:val=""/>
+      <w:lvlJc w:val="left"/>
+      <w:pPr>
+        <w:ind w:left="6480" w:hanging="360"/>
+      </w:pPr>
+      <w:rPr>
+        <w:rFonts w:ascii="Wingdings" w:hAnsi="Wingdings" w:hint="default"/>
+      </w:rPr>
+    </w:lvl>
+  </w:abstractNum>
+  <w:abstractNum w:abstractNumId="1" w15:restartNumberingAfterBreak="0">
+    <w:nsid w:val="3EC24906"/>
+    <w:multiLevelType w:val="hybridMultilevel"/>
+    <w:tmpl w:val="4BB24174"/>
+    <w:lvl w:ilvl="0" w:tplc="0C090001">
+      <w:start w:val="1"/>
+      <w:numFmt w:val="bullet"/>
+      <w:lvlText w:val=""/>
+      <w:lvlJc w:val="left"/>
+      <w:pPr>
+        <w:ind w:left="720" w:hanging="360"/>
+      </w:pPr>
+      <w:rPr>
+        <w:rFonts w:ascii="Symbol" w:hAnsi="Symbol" w:hint="default"/>
+      </w:rPr>
+    </w:lvl>
+    <w:lvl w:ilvl="1" w:tplc="0C090003" w:tentative="1">
+      <w:start w:val="1"/>
+      <w:numFmt w:val="bullet"/>
+      <w:lvlText w:val="o"/>
+      <w:lvlJc w:val="left"/>
+      <w:pPr>
+        <w:ind w:left="1440" w:hanging="360"/>
+      </w:pPr>
+      <w:rPr>
+        <w:rFonts w:ascii="Courier New" w:hAnsi="Courier New" w:cs="Courier New" w:hint="default"/>
+      </w:rPr>
+    </w:lvl>
+    <w:lvl w:ilvl="2" w:tplc="0C090005" w:tentative="1">
+      <w:start w:val="1"/>
+      <w:numFmt w:val="bullet"/>
+      <w:lvlText w:val=""/>
+      <w:lvlJc w:val="left"/>
+      <w:pPr>
+        <w:ind w:left="2160" w:hanging="360"/>
+      </w:pPr>
+      <w:rPr>
+        <w:rFonts w:ascii="Wingdings" w:hAnsi="Wingdings" w:hint="default"/>
+      </w:rPr>
+    </w:lvl>
+    <w:lvl w:ilvl="3" w:tplc="0C090001" w:tentative="1">
+      <w:start w:val="1"/>
+      <w:numFmt w:val="bullet"/>
+      <w:lvlText w:val=""/>
+      <w:lvlJc w:val="left"/>
+      <w:pPr>
+        <w:ind w:left="2880" w:hanging="360"/>
+      </w:pPr>
+      <w:rPr>
+        <w:rFonts w:ascii="Symbol" w:hAnsi="Symbol" w:hint="default"/>
+      </w:rPr>
+    </w:lvl>
+    <w:lvl w:ilvl="4" w:tplc="0C090003" w:tentative="1">
+      <w:start w:val="1"/>
+      <w:numFmt w:val="bullet"/>
+      <w:lvlText w:val="o"/>
+      <w:lvlJc w:val="left"/>
+      <w:pPr>
+        <w:ind w:left="3600" w:hanging="360"/>
+      </w:pPr>
+      <w:rPr>
+        <w:rFonts w:ascii="Courier New" w:hAnsi="Courier New" w:cs="Courier New" w:hint="default"/>
+      </w:rPr>
+    </w:lvl>
+    <w:lvl w:ilvl="5" w:tplc="0C090005" w:tentative="1">
+      <w:start w:val="1"/>
+      <w:numFmt w:val="bullet"/>
+      <w:lvlText w:val=""/>
+      <w:lvlJc w:val="left"/>
+      <w:pPr>
+        <w:ind w:left="4320" w:hanging="360"/>
+      </w:pPr>
+      <w:rPr>
+        <w:rFonts w:ascii="Wingdings" w:hAnsi="Wingdings" w:hint="default"/>
+      </w:rPr>
+    </w:lvl>
+    <w:lvl w:ilvl="6" w:tplc="0C090001" w:tentative="1">
+      <w:start w:val="1"/>
+      <w:numFmt w:val="bullet"/>
+      <w:lvlText w:val=""/>
+      <w:lvlJc w:val="left"/>
+      <w:pPr>
+        <w:ind w:left="5040" w:hanging="360"/>
+      </w:pPr>
+      <w:rPr>
+        <w:rFonts w:ascii="Symbol" w:hAnsi="Symbol" w:hint="default"/>
+      </w:rPr>
+    </w:lvl>
+    <w:lvl w:ilvl="7" w:tplc="0C090003" w:tentative="1">
+      <w:start w:val="1"/>
+      <w:numFmt w:val="bullet"/>
+      <w:lvlText w:val="o"/>
+      <w:lvlJc w:val="left"/>
+      <w:pPr>
+        <w:ind w:left="5760" w:hanging="360"/>
+      </w:pPr>
+      <w:rPr>
+        <w:rFonts w:ascii="Courier New" w:hAnsi="Courier New" w:cs="Courier New" w:hint="default"/>
+      </w:rPr>
+    </w:lvl>
+    <w:lvl w:ilvl="8" w:tplc="0C090005" w:tentative="1">
+      <w:start w:val="1"/>
+      <w:numFmt w:val="bullet"/>
+      <w:lvlText w:val=""/>
+      <w:lvlJc w:val="left"/>
+      <w:pPr>
+        <w:ind w:left="6480" w:hanging="360"/>
+      </w:pPr>
+      <w:rPr>
+        <w:rFonts w:ascii="Wingdings" w:hAnsi="Wingdings" w:hint="default"/>
+      </w:rPr>
+    </w:lvl>
+  </w:abstractNum>
+  <w:num w:numId="1">
+    <w:abstractNumId w:val="1"/>
+  </w:num>
+  <w:num w:numId="2">
+    <w:abstractNumId w:val="0"/>
+  </w:num>
+</w:numbering>
 </file>
 
 <file path=word/styles.xml><?xml version="1.0" encoding="utf-8"?>
@@ -513,6 +1135,28 @@
     <w:semiHidden/>
     <w:unhideWhenUsed/>
   </w:style>
+  <w:style w:type="paragraph" w:styleId="ListParagraph">
+    <w:name w:val="List Paragraph"/>
+    <w:basedOn w:val="Normal"/>
+    <w:uiPriority w:val="34"/>
+    <w:qFormat/>
+    <w:rsid w:val="006B57DA"/>
+    <w:pPr>
+      <w:ind w:left="720"/>
+      <w:contextualSpacing/>
+    </w:pPr>
+  </w:style>
+  <w:style w:type="character" w:styleId="Hyperlink">
+    <w:name w:val="Hyperlink"/>
+    <w:basedOn w:val="DefaultParagraphFont"/>
+    <w:uiPriority w:val="99"/>
+    <w:unhideWhenUsed/>
+    <w:rsid w:val="00DC5F05"/>
+    <w:rPr>
+      <w:color w:val="0563C1" w:themeColor="hyperlink"/>
+      <w:u w:val="single"/>
+    </w:rPr>
+  </w:style>
 </w:styles>
 </file>
 

</xml_diff>